<commit_message>
Modification PV réunion A3
</commit_message>
<xml_diff>
--- a/Documents/Document_reunion/Proces_verbal/08_PV_GroupeEncadrementA3/2022_01_25_PV.docx
+++ b/Documents/Document_reunion/Proces_verbal/08_PV_GroupeEncadrementA3/2022_01_25_PV.docx
@@ -453,13 +453,23 @@
         </w:rPr>
         <w:t xml:space="preserve">, </w:t>
       </w:r>
-      <w:r>
-        <w:rPr>
-          <w:rFonts w:ascii="Arial" w:eastAsia="Arial" w:hAnsi="Arial" w:cs="Arial"/>
-          <w:sz w:val="24"/>
-          <w:szCs w:val="24"/>
-        </w:rPr>
-        <w:t>Ciaran BRYCE (</w:t>
+      <w:proofErr w:type="spellStart"/>
+      <w:r>
+        <w:rPr>
+          <w:rFonts w:ascii="Arial" w:eastAsia="Arial" w:hAnsi="Arial" w:cs="Arial"/>
+          <w:sz w:val="24"/>
+          <w:szCs w:val="24"/>
+        </w:rPr>
+        <w:t>Ciaran</w:t>
+      </w:r>
+      <w:proofErr w:type="spellEnd"/>
+      <w:r>
+        <w:rPr>
+          <w:rFonts w:ascii="Arial" w:eastAsia="Arial" w:hAnsi="Arial" w:cs="Arial"/>
+          <w:sz w:val="24"/>
+          <w:szCs w:val="24"/>
+        </w:rPr>
+        <w:t xml:space="preserve"> BRYCE (</w:t>
       </w:r>
       <w:r>
         <w:rPr>
@@ -1283,7 +1293,29 @@
           <w:sz w:val="24"/>
           <w:szCs w:val="24"/>
         </w:rPr>
-        <w:t xml:space="preserve">Ce sont les vraies données de Waview. </w:t>
+        <w:t xml:space="preserve">Ce sont les vraies données de </w:t>
+      </w:r>
+      <w:proofErr w:type="spellStart"/>
+      <w:r>
+        <w:rPr>
+          <w:rFonts w:ascii="Arial" w:eastAsia="Arial" w:hAnsi="Arial" w:cs="Arial"/>
+          <w:bCs/>
+          <w:color w:val="000000"/>
+          <w:sz w:val="24"/>
+          <w:szCs w:val="24"/>
+        </w:rPr>
+        <w:t>Waview</w:t>
+      </w:r>
+      <w:proofErr w:type="spellEnd"/>
+      <w:r>
+        <w:rPr>
+          <w:rFonts w:ascii="Arial" w:eastAsia="Arial" w:hAnsi="Arial" w:cs="Arial"/>
+          <w:bCs/>
+          <w:color w:val="000000"/>
+          <w:sz w:val="24"/>
+          <w:szCs w:val="24"/>
+        </w:rPr>
+        <w:t xml:space="preserve">. </w:t>
       </w:r>
     </w:p>
     <w:p>
@@ -1553,7 +1585,29 @@
           <w:sz w:val="24"/>
           <w:szCs w:val="24"/>
         </w:rPr>
-        <w:t xml:space="preserve"> à la même base de données, mais elle n’est pas définitive. Waview doit nous envoyer la définitive. </w:t>
+        <w:t xml:space="preserve"> à la même base de données, mais elle n’est pas définitive. </w:t>
+      </w:r>
+      <w:proofErr w:type="spellStart"/>
+      <w:r>
+        <w:rPr>
+          <w:rFonts w:ascii="Arial" w:eastAsia="Arial" w:hAnsi="Arial" w:cs="Arial"/>
+          <w:bCs/>
+          <w:color w:val="000000"/>
+          <w:sz w:val="24"/>
+          <w:szCs w:val="24"/>
+        </w:rPr>
+        <w:t>Waview</w:t>
+      </w:r>
+      <w:proofErr w:type="spellEnd"/>
+      <w:r>
+        <w:rPr>
+          <w:rFonts w:ascii="Arial" w:eastAsia="Arial" w:hAnsi="Arial" w:cs="Arial"/>
+          <w:bCs/>
+          <w:color w:val="000000"/>
+          <w:sz w:val="24"/>
+          <w:szCs w:val="24"/>
+        </w:rPr>
+        <w:t xml:space="preserve"> doit nous envoyer la définitive. </w:t>
       </w:r>
     </w:p>
     <w:p>
@@ -1738,7 +1792,29 @@
           <w:sz w:val="24"/>
           <w:szCs w:val="24"/>
         </w:rPr>
-        <w:t xml:space="preserve">, mais rien n’est touché en ce qui concerne la partie active de Waview. </w:t>
+        <w:t xml:space="preserve">, mais rien n’est touché en ce qui concerne la partie active de </w:t>
+      </w:r>
+      <w:proofErr w:type="spellStart"/>
+      <w:r>
+        <w:rPr>
+          <w:rFonts w:ascii="Arial" w:eastAsia="Arial" w:hAnsi="Arial" w:cs="Arial"/>
+          <w:bCs/>
+          <w:color w:val="000000"/>
+          <w:sz w:val="24"/>
+          <w:szCs w:val="24"/>
+        </w:rPr>
+        <w:t>Waview</w:t>
+      </w:r>
+      <w:proofErr w:type="spellEnd"/>
+      <w:r>
+        <w:rPr>
+          <w:rFonts w:ascii="Arial" w:eastAsia="Arial" w:hAnsi="Arial" w:cs="Arial"/>
+          <w:bCs/>
+          <w:color w:val="000000"/>
+          <w:sz w:val="24"/>
+          <w:szCs w:val="24"/>
+        </w:rPr>
+        <w:t xml:space="preserve">. </w:t>
       </w:r>
       <w:r>
         <w:rPr>
@@ -1888,6 +1964,66 @@
         <w:tab/>
         <w:t xml:space="preserve">Pour l’instant, nous les faisons manuellement. </w:t>
       </w:r>
+      <w:r>
+        <w:rPr>
+          <w:rFonts w:ascii="Arial" w:eastAsia="Arial" w:hAnsi="Arial" w:cs="Arial"/>
+          <w:bCs/>
+          <w:color w:val="000000"/>
+          <w:sz w:val="24"/>
+          <w:szCs w:val="24"/>
+        </w:rPr>
+        <w:t>Un script BDD a été cré</w:t>
+      </w:r>
+      <w:r>
+        <w:rPr>
+          <w:rFonts w:ascii="Arial" w:eastAsia="Arial" w:hAnsi="Arial" w:cs="Arial"/>
+          <w:bCs/>
+          <w:color w:val="000000"/>
+          <w:sz w:val="24"/>
+          <w:szCs w:val="24"/>
+        </w:rPr>
+        <w:t>é</w:t>
+      </w:r>
+      <w:r>
+        <w:rPr>
+          <w:rFonts w:ascii="Arial" w:eastAsia="Arial" w:hAnsi="Arial" w:cs="Arial"/>
+          <w:bCs/>
+          <w:color w:val="000000"/>
+          <w:sz w:val="24"/>
+          <w:szCs w:val="24"/>
+        </w:rPr>
+        <w:t xml:space="preserve"> </w:t>
+      </w:r>
+      <w:r>
+        <w:rPr>
+          <w:rFonts w:ascii="Arial" w:eastAsia="Arial" w:hAnsi="Arial" w:cs="Arial"/>
+          <w:bCs/>
+          <w:color w:val="000000"/>
+          <w:sz w:val="24"/>
+          <w:szCs w:val="24"/>
+        </w:rPr>
+        <w:t xml:space="preserve">pour que </w:t>
+      </w:r>
+      <w:r>
+        <w:rPr>
+          <w:rFonts w:ascii="Arial" w:eastAsia="Arial" w:hAnsi="Arial" w:cs="Arial"/>
+          <w:bCs/>
+          <w:color w:val="000000"/>
+          <w:sz w:val="24"/>
+          <w:szCs w:val="24"/>
+        </w:rPr>
+        <w:t>en cas de fausse manipulation</w:t>
+      </w:r>
+      <w:r>
+        <w:rPr>
+          <w:rFonts w:ascii="Arial" w:eastAsia="Arial" w:hAnsi="Arial" w:cs="Arial"/>
+          <w:bCs/>
+          <w:color w:val="000000"/>
+          <w:sz w:val="24"/>
+          <w:szCs w:val="24"/>
+        </w:rPr>
+        <w:t xml:space="preserve">, le script soit exécuté et que la base de données redevient à nouveau opérationnelle. </w:t>
+      </w:r>
     </w:p>
     <w:p>
       <w:pPr>
@@ -2013,7 +2149,29 @@
           <w:szCs w:val="24"/>
         </w:rPr>
         <w:tab/>
-        <w:t xml:space="preserve">Nous n’avons pas besoin de faire une grosse base de données pour tester. Waview va nous donner les </w:t>
+        <w:t xml:space="preserve">Nous n’avons pas besoin de faire une grosse base de données pour tester. </w:t>
+      </w:r>
+      <w:proofErr w:type="spellStart"/>
+      <w:r>
+        <w:rPr>
+          <w:rFonts w:ascii="Arial" w:eastAsia="Arial" w:hAnsi="Arial" w:cs="Arial"/>
+          <w:bCs/>
+          <w:color w:val="000000"/>
+          <w:sz w:val="24"/>
+          <w:szCs w:val="24"/>
+        </w:rPr>
+        <w:t>Waview</w:t>
+      </w:r>
+      <w:proofErr w:type="spellEnd"/>
+      <w:r>
+        <w:rPr>
+          <w:rFonts w:ascii="Arial" w:eastAsia="Arial" w:hAnsi="Arial" w:cs="Arial"/>
+          <w:bCs/>
+          <w:color w:val="000000"/>
+          <w:sz w:val="24"/>
+          <w:szCs w:val="24"/>
+        </w:rPr>
+        <w:t xml:space="preserve"> va nous donner les </w:t>
       </w:r>
       <w:r>
         <w:rPr>
@@ -2038,51 +2196,11 @@
     </w:p>
     <w:p>
       <w:pPr>
-        <w:pStyle w:val="Paragraphedeliste"/>
         <w:tabs>
           <w:tab w:val="left" w:pos="851"/>
           <w:tab w:val="left" w:pos="1560"/>
         </w:tabs>
         <w:spacing w:after="0" w:line="240" w:lineRule="auto"/>
-        <w:ind w:left="1560"/>
-        <w:jc w:val="both"/>
-        <w:rPr>
-          <w:rFonts w:ascii="Arial" w:eastAsia="Arial" w:hAnsi="Arial" w:cs="Arial"/>
-          <w:b/>
-          <w:color w:val="000000"/>
-          <w:sz w:val="24"/>
-          <w:szCs w:val="24"/>
-        </w:rPr>
-      </w:pPr>
-    </w:p>
-    <w:p>
-      <w:pPr>
-        <w:pStyle w:val="Paragraphedeliste"/>
-        <w:tabs>
-          <w:tab w:val="left" w:pos="851"/>
-          <w:tab w:val="left" w:pos="1560"/>
-        </w:tabs>
-        <w:spacing w:after="0" w:line="240" w:lineRule="auto"/>
-        <w:ind w:left="1560"/>
-        <w:jc w:val="both"/>
-        <w:rPr>
-          <w:rFonts w:ascii="Arial" w:eastAsia="Arial" w:hAnsi="Arial" w:cs="Arial"/>
-          <w:b/>
-          <w:color w:val="000000"/>
-          <w:sz w:val="24"/>
-          <w:szCs w:val="24"/>
-        </w:rPr>
-      </w:pPr>
-    </w:p>
-    <w:p>
-      <w:pPr>
-        <w:pStyle w:val="Paragraphedeliste"/>
-        <w:tabs>
-          <w:tab w:val="left" w:pos="851"/>
-          <w:tab w:val="left" w:pos="1560"/>
-        </w:tabs>
-        <w:spacing w:after="0" w:line="240" w:lineRule="auto"/>
-        <w:ind w:left="1560"/>
         <w:jc w:val="both"/>
         <w:rPr>
           <w:rFonts w:ascii="Arial" w:eastAsia="Arial" w:hAnsi="Arial" w:cs="Arial"/>
@@ -2557,15 +2675,6 @@
           <w:szCs w:val="24"/>
         </w:rPr>
         <w:tab/>
-      </w:r>
-      <w:r>
-        <w:rPr>
-          <w:rFonts w:ascii="Arial" w:eastAsia="Arial" w:hAnsi="Arial" w:cs="Arial"/>
-          <w:b/>
-          <w:color w:val="000000"/>
-          <w:sz w:val="24"/>
-          <w:szCs w:val="24"/>
-        </w:rPr>
         <w:t>Quelles s</w:t>
       </w:r>
       <w:r>
@@ -2689,7 +2798,29 @@
           <w:sz w:val="24"/>
           <w:szCs w:val="24"/>
         </w:rPr>
-        <w:t xml:space="preserve">t fait pour l’entièreté des tables à partir de visual. Nous allons également </w:t>
+        <w:t xml:space="preserve">t fait pour l’entièreté des tables à partir de </w:t>
+      </w:r>
+      <w:proofErr w:type="spellStart"/>
+      <w:r>
+        <w:rPr>
+          <w:rFonts w:ascii="Arial" w:eastAsia="Arial" w:hAnsi="Arial" w:cs="Arial"/>
+          <w:bCs/>
+          <w:color w:val="000000"/>
+          <w:sz w:val="24"/>
+          <w:szCs w:val="24"/>
+        </w:rPr>
+        <w:t>visual</w:t>
+      </w:r>
+      <w:proofErr w:type="spellEnd"/>
+      <w:r>
+        <w:rPr>
+          <w:rFonts w:ascii="Arial" w:eastAsia="Arial" w:hAnsi="Arial" w:cs="Arial"/>
+          <w:bCs/>
+          <w:color w:val="000000"/>
+          <w:sz w:val="24"/>
+          <w:szCs w:val="24"/>
+        </w:rPr>
+        <w:t xml:space="preserve">. Nous allons également </w:t>
       </w:r>
       <w:r>
         <w:rPr>
@@ -2719,8 +2850,20 @@
           <w:sz w:val="24"/>
           <w:szCs w:val="24"/>
         </w:rPr>
-        <w:t xml:space="preserve"> (soit avec les données de Waview</w:t>
-      </w:r>
+        <w:t xml:space="preserve"> (soit avec les données de </w:t>
+      </w:r>
+      <w:proofErr w:type="spellStart"/>
+      <w:r>
+        <w:rPr>
+          <w:rFonts w:ascii="Arial" w:eastAsia="Arial" w:hAnsi="Arial" w:cs="Arial"/>
+          <w:bCs/>
+          <w:color w:val="000000"/>
+          <w:sz w:val="24"/>
+          <w:szCs w:val="24"/>
+        </w:rPr>
+        <w:t>Waview</w:t>
+      </w:r>
+      <w:proofErr w:type="spellEnd"/>
       <w:r>
         <w:rPr>
           <w:rFonts w:ascii="Arial" w:eastAsia="Arial" w:hAnsi="Arial" w:cs="Arial"/>
@@ -2779,8 +2922,20 @@
           <w:sz w:val="24"/>
           <w:szCs w:val="24"/>
         </w:rPr>
-        <w:t xml:space="preserve"> nous voudrions commencer la maquette de la mise en page de WavMap</w:t>
-      </w:r>
+        <w:t xml:space="preserve"> nous voudrions commencer la maquette de la mise en page de </w:t>
+      </w:r>
+      <w:proofErr w:type="spellStart"/>
+      <w:r>
+        <w:rPr>
+          <w:rFonts w:ascii="Arial" w:eastAsia="Arial" w:hAnsi="Arial" w:cs="Arial"/>
+          <w:bCs/>
+          <w:color w:val="000000"/>
+          <w:sz w:val="24"/>
+          <w:szCs w:val="24"/>
+        </w:rPr>
+        <w:t>WavMap</w:t>
+      </w:r>
+      <w:proofErr w:type="spellEnd"/>
       <w:r>
         <w:rPr>
           <w:rFonts w:ascii="Arial" w:eastAsia="Arial" w:hAnsi="Arial" w:cs="Arial"/>
@@ -2843,15 +2998,6 @@
           <w:szCs w:val="24"/>
         </w:rPr>
         <w:tab/>
-      </w:r>
-      <w:r>
-        <w:rPr>
-          <w:rFonts w:ascii="Arial" w:eastAsia="Arial" w:hAnsi="Arial" w:cs="Arial"/>
-          <w:b/>
-          <w:color w:val="000000"/>
-          <w:sz w:val="24"/>
-          <w:szCs w:val="24"/>
-        </w:rPr>
         <w:t>En ce qui concerne votre problème pour la gestion de matériel peut-être</w:t>
       </w:r>
       <w:r>
@@ -3508,15 +3654,6 @@
           <w:szCs w:val="24"/>
         </w:rPr>
         <w:tab/>
-      </w:r>
-      <w:r>
-        <w:rPr>
-          <w:rFonts w:ascii="Arial" w:eastAsia="Arial" w:hAnsi="Arial" w:cs="Arial"/>
-          <w:b/>
-          <w:color w:val="000000"/>
-          <w:sz w:val="24"/>
-          <w:szCs w:val="24"/>
-        </w:rPr>
         <w:t>Votre document de vision</w:t>
       </w:r>
       <w:r>
@@ -3601,15 +3738,6 @@
           <w:szCs w:val="24"/>
         </w:rPr>
         <w:tab/>
-      </w:r>
-      <w:r>
-        <w:rPr>
-          <w:rFonts w:ascii="Arial" w:eastAsia="Arial" w:hAnsi="Arial" w:cs="Arial"/>
-          <w:bCs/>
-          <w:color w:val="000000"/>
-          <w:sz w:val="24"/>
-          <w:szCs w:val="24"/>
-        </w:rPr>
         <w:t xml:space="preserve">Non. </w:t>
       </w:r>
     </w:p>
@@ -3728,15 +3856,6 @@
           <w:szCs w:val="24"/>
         </w:rPr>
         <w:tab/>
-      </w:r>
-      <w:r>
-        <w:rPr>
-          <w:rFonts w:ascii="Arial" w:eastAsia="Arial" w:hAnsi="Arial" w:cs="Arial"/>
-          <w:b/>
-          <w:color w:val="000000"/>
-          <w:sz w:val="24"/>
-          <w:szCs w:val="24"/>
-        </w:rPr>
         <w:t xml:space="preserve">Lors </w:t>
       </w:r>
       <w:r>
@@ -3881,15 +4000,6 @@
           <w:szCs w:val="24"/>
         </w:rPr>
         <w:tab/>
-      </w:r>
-      <w:r>
-        <w:rPr>
-          <w:rFonts w:ascii="Arial" w:eastAsia="Arial" w:hAnsi="Arial" w:cs="Arial"/>
-          <w:bCs/>
-          <w:color w:val="000000"/>
-          <w:sz w:val="24"/>
-          <w:szCs w:val="24"/>
-        </w:rPr>
         <w:t>C’est à cause de ma résolution</w:t>
       </w:r>
       <w:r>
@@ -3974,7 +4084,27 @@
           <w:sz w:val="24"/>
           <w:szCs w:val="24"/>
         </w:rPr>
-        <w:t xml:space="preserve">e problème et il y ajuste à insérer une ligne de code. Cette ligne de code permettra de forcer </w:t>
+        <w:t>e problème et il y a</w:t>
+      </w:r>
+      <w:r>
+        <w:rPr>
+          <w:rFonts w:ascii="Arial" w:eastAsia="Arial" w:hAnsi="Arial" w:cs="Arial"/>
+          <w:bCs/>
+          <w:color w:val="000000"/>
+          <w:sz w:val="24"/>
+          <w:szCs w:val="24"/>
+        </w:rPr>
+        <w:t xml:space="preserve"> </w:t>
+      </w:r>
+      <w:r>
+        <w:rPr>
+          <w:rFonts w:ascii="Arial" w:eastAsia="Arial" w:hAnsi="Arial" w:cs="Arial"/>
+          <w:bCs/>
+          <w:color w:val="000000"/>
+          <w:sz w:val="24"/>
+          <w:szCs w:val="24"/>
+        </w:rPr>
+        <w:t xml:space="preserve">juste à insérer une ligne de code. Cette ligne de code permettra de forcer </w:t>
       </w:r>
       <w:r>
         <w:rPr>
@@ -4577,17 +4707,7 @@
           <w:sz w:val="24"/>
           <w:szCs w:val="24"/>
         </w:rPr>
-        <w:t>AS</w:t>
-      </w:r>
-      <w:r>
-        <w:rPr>
-          <w:rFonts w:ascii="Arial" w:eastAsia="Arial" w:hAnsi="Arial" w:cs="Arial"/>
-          <w:b/>
-          <w:color w:val="000000"/>
-          <w:sz w:val="24"/>
-          <w:szCs w:val="24"/>
-        </w:rPr>
-        <w:t>E</w:t>
+        <w:t>ASE</w:t>
       </w:r>
       <w:r>
         <w:rPr>
@@ -4618,15 +4738,6 @@
           <w:szCs w:val="24"/>
         </w:rPr>
         <w:tab/>
-      </w:r>
-      <w:r>
-        <w:rPr>
-          <w:rFonts w:ascii="Arial" w:eastAsia="Arial" w:hAnsi="Arial" w:cs="Arial"/>
-          <w:bCs/>
-          <w:color w:val="000000"/>
-          <w:sz w:val="24"/>
-          <w:szCs w:val="24"/>
-        </w:rPr>
         <w:t>Non pas encore, je n’ai pas eu le temps.</w:t>
       </w:r>
     </w:p>
@@ -4660,27 +4771,7 @@
           <w:sz w:val="24"/>
           <w:szCs w:val="24"/>
         </w:rPr>
-        <w:t>C</w:t>
-      </w:r>
-      <w:r>
-        <w:rPr>
-          <w:rFonts w:ascii="Arial" w:eastAsia="Arial" w:hAnsi="Arial" w:cs="Arial"/>
-          <w:b/>
-          <w:color w:val="000000"/>
-          <w:sz w:val="24"/>
-          <w:szCs w:val="24"/>
-        </w:rPr>
-        <w:t>B</w:t>
-      </w:r>
-      <w:r>
-        <w:rPr>
-          <w:rFonts w:ascii="Arial" w:eastAsia="Arial" w:hAnsi="Arial" w:cs="Arial"/>
-          <w:b/>
-          <w:color w:val="000000"/>
-          <w:sz w:val="24"/>
-          <w:szCs w:val="24"/>
-        </w:rPr>
-        <w:t> :</w:t>
+        <w:t>CB :</w:t>
       </w:r>
       <w:r>
         <w:rPr>
@@ -4711,16 +4802,29 @@
           <w:szCs w:val="24"/>
         </w:rPr>
         <w:tab/>
-      </w:r>
-      <w:r>
-        <w:rPr>
-          <w:rFonts w:ascii="Arial" w:eastAsia="Arial" w:hAnsi="Arial" w:cs="Arial"/>
-          <w:bCs/>
-          <w:color w:val="000000"/>
-          <w:sz w:val="24"/>
-          <w:szCs w:val="24"/>
-        </w:rPr>
-        <w:t xml:space="preserve"> Il existe Zap proxy</w:t>
+        <w:t xml:space="preserve"> Il existe </w:t>
+      </w:r>
+      <w:proofErr w:type="spellStart"/>
+      <w:r>
+        <w:rPr>
+          <w:rFonts w:ascii="Arial" w:eastAsia="Arial" w:hAnsi="Arial" w:cs="Arial"/>
+          <w:bCs/>
+          <w:color w:val="000000"/>
+          <w:sz w:val="24"/>
+          <w:szCs w:val="24"/>
+        </w:rPr>
+        <w:t>Zap</w:t>
+      </w:r>
+      <w:proofErr w:type="spellEnd"/>
+      <w:r>
+        <w:rPr>
+          <w:rFonts w:ascii="Arial" w:eastAsia="Arial" w:hAnsi="Arial" w:cs="Arial"/>
+          <w:bCs/>
+          <w:color w:val="000000"/>
+          <w:sz w:val="24"/>
+          <w:szCs w:val="24"/>
+        </w:rPr>
+        <w:t xml:space="preserve"> proxy</w:t>
       </w:r>
       <w:r>
         <w:rPr>
@@ -4867,15 +4971,6 @@
           <w:szCs w:val="24"/>
         </w:rPr>
         <w:tab/>
-      </w:r>
-      <w:r>
-        <w:rPr>
-          <w:rFonts w:ascii="Arial" w:eastAsia="Arial" w:hAnsi="Arial" w:cs="Arial"/>
-          <w:bCs/>
-          <w:color w:val="000000"/>
-          <w:sz w:val="24"/>
-          <w:szCs w:val="24"/>
-        </w:rPr>
         <w:t>Sachant que nous n’avons pas encore nos emplois du temps</w:t>
       </w:r>
       <w:r>

</xml_diff>